<commit_message>
THIS GIRL IS NOW CODE ACADEMY ANGULAR CERTIFIED
its actually really cool and usful why didn't i learn this before
</commit_message>
<xml_diff>
--- a/LearningStuff/Erin Learns some JS frameworks.docx
+++ b/LearningStuff/Erin Learns some JS frameworks.docx
@@ -155,10 +155,7 @@
         <w:t>"</w:t>
       </w:r>
     </w:p>
-    <w:p>
-      <w:bookmarkStart w:id="0" w:name="_GoBack"/>
-      <w:bookmarkEnd w:id="0"/>
-    </w:p>
+    <w:p/>
     <w:p>
       <w:proofErr w:type="gramStart"/>
       <w:r>
@@ -273,6 +270,242 @@
         <w:t>This is how you create something like ng-click</w:t>
       </w:r>
     </w:p>
+    <w:p/>
+    <w:p>
+      <w:r>
+        <w:t>DYNAMIC STUFF</w:t>
+      </w:r>
+    </w:p>
+    <w:p>
+      <w:r>
+        <w:t>-Directives can be used to dynamically modify HTML</w:t>
+      </w:r>
+    </w:p>
+    <w:p>
+      <w:r>
+        <w:t>-acts as a native component of HTML rather than a layer of it.</w:t>
+      </w:r>
+    </w:p>
+    <w:p/>
+    <w:p>
+      <w:r>
+        <w:t>WHAT ABOUT CONNECTING TO LIVE DATA I SHOULD KNOW THAT</w:t>
+      </w:r>
+    </w:p>
+    <w:p>
+      <w:r>
+        <w:t>-well you create something called a service to fetch JSON data</w:t>
+      </w:r>
+    </w:p>
+    <w:p>
+      <w:proofErr w:type="spellStart"/>
+      <w:r>
+        <w:t>Heres</w:t>
+      </w:r>
+      <w:proofErr w:type="spellEnd"/>
+      <w:r>
+        <w:t xml:space="preserve"> an example</w:t>
+      </w:r>
+    </w:p>
+    <w:p>
+      <w:r>
+        <w:rPr>
+          <w:noProof/>
+        </w:rPr>
+        <w:drawing>
+          <wp:inline distT="0" distB="0" distL="0" distR="0" wp14:anchorId="7D164A1C" wp14:editId="07300EE1">
+            <wp:extent cx="4084320" cy="2179320"/>
+            <wp:effectExtent l="0" t="0" r="0" b="0"/>
+            <wp:docPr id="1" name="Picture 1"/>
+            <wp:cNvGraphicFramePr>
+              <a:graphicFrameLocks xmlns:a="http://schemas.openxmlformats.org/drawingml/2006/main" noChangeAspect="1"/>
+            </wp:cNvGraphicFramePr>
+            <a:graphic xmlns:a="http://schemas.openxmlformats.org/drawingml/2006/main">
+              <a:graphicData uri="http://schemas.openxmlformats.org/drawingml/2006/picture">
+                <pic:pic xmlns:pic="http://schemas.openxmlformats.org/drawingml/2006/picture">
+                  <pic:nvPicPr>
+                    <pic:cNvPr id="0" name="Picture 1"/>
+                    <pic:cNvPicPr>
+                      <a:picLocks noChangeAspect="1" noChangeArrowheads="1"/>
+                    </pic:cNvPicPr>
+                  </pic:nvPicPr>
+                  <pic:blipFill>
+                    <a:blip r:embed="rId4">
+                      <a:extLst>
+                        <a:ext uri="{28A0092B-C50C-407E-A947-70E740481C1C}">
+                          <a14:useLocalDpi xmlns:a14="http://schemas.microsoft.com/office/drawing/2010/main" val="0"/>
+                        </a:ext>
+                      </a:extLst>
+                    </a:blip>
+                    <a:srcRect/>
+                    <a:stretch>
+                      <a:fillRect/>
+                    </a:stretch>
+                  </pic:blipFill>
+                  <pic:spPr bwMode="auto">
+                    <a:xfrm>
+                      <a:off x="0" y="0"/>
+                      <a:ext cx="4084320" cy="2179320"/>
+                    </a:xfrm>
+                    <a:prstGeom prst="rect">
+                      <a:avLst/>
+                    </a:prstGeom>
+                    <a:noFill/>
+                    <a:ln>
+                      <a:noFill/>
+                    </a:ln>
+                  </pic:spPr>
+                </pic:pic>
+              </a:graphicData>
+            </a:graphic>
+          </wp:inline>
+        </w:drawing>
+      </w:r>
+    </w:p>
+    <w:p>
+      <w:r>
+        <w:t>This is how to access it</w:t>
+      </w:r>
+    </w:p>
+    <w:p>
+      <w:r>
+        <w:rPr>
+          <w:noProof/>
+        </w:rPr>
+        <w:drawing>
+          <wp:inline distT="0" distB="0" distL="0" distR="0" wp14:anchorId="7C1E7C8A" wp14:editId="17231CC0">
+            <wp:extent cx="4206240" cy="1584960"/>
+            <wp:effectExtent l="0" t="0" r="3810" b="0"/>
+            <wp:docPr id="2" name="Picture 2"/>
+            <wp:cNvGraphicFramePr>
+              <a:graphicFrameLocks xmlns:a="http://schemas.openxmlformats.org/drawingml/2006/main" noChangeAspect="1"/>
+            </wp:cNvGraphicFramePr>
+            <a:graphic xmlns:a="http://schemas.openxmlformats.org/drawingml/2006/main">
+              <a:graphicData uri="http://schemas.openxmlformats.org/drawingml/2006/picture">
+                <pic:pic xmlns:pic="http://schemas.openxmlformats.org/drawingml/2006/picture">
+                  <pic:nvPicPr>
+                    <pic:cNvPr id="0" name="Picture 2"/>
+                    <pic:cNvPicPr>
+                      <a:picLocks noChangeAspect="1" noChangeArrowheads="1"/>
+                    </pic:cNvPicPr>
+                  </pic:nvPicPr>
+                  <pic:blipFill>
+                    <a:blip r:embed="rId5">
+                      <a:extLst>
+                        <a:ext uri="{28A0092B-C50C-407E-A947-70E740481C1C}">
+                          <a14:useLocalDpi xmlns:a14="http://schemas.microsoft.com/office/drawing/2010/main" val="0"/>
+                        </a:ext>
+                      </a:extLst>
+                    </a:blip>
+                    <a:srcRect/>
+                    <a:stretch>
+                      <a:fillRect/>
+                    </a:stretch>
+                  </pic:blipFill>
+                  <pic:spPr bwMode="auto">
+                    <a:xfrm>
+                      <a:off x="0" y="0"/>
+                      <a:ext cx="4206240" cy="1584960"/>
+                    </a:xfrm>
+                    <a:prstGeom prst="rect">
+                      <a:avLst/>
+                    </a:prstGeom>
+                    <a:noFill/>
+                    <a:ln>
+                      <a:noFill/>
+                    </a:ln>
+                  </pic:spPr>
+                </pic:pic>
+              </a:graphicData>
+            </a:graphic>
+          </wp:inline>
+        </w:drawing>
+      </w:r>
+    </w:p>
+    <w:p>
+      <w:r>
+        <w:t>HTML displaying of data</w:t>
+      </w:r>
+    </w:p>
+    <w:p/>
+    <w:p>
+      <w:r>
+        <w:rPr>
+          <w:noProof/>
+        </w:rPr>
+        <w:lastRenderedPageBreak/>
+        <w:drawing>
+          <wp:inline distT="0" distB="0" distL="0" distR="0" wp14:anchorId="36F8F510" wp14:editId="24401E7A">
+            <wp:extent cx="3497580" cy="2926080"/>
+            <wp:effectExtent l="0" t="0" r="7620" b="7620"/>
+            <wp:docPr id="3" name="Picture 3"/>
+            <wp:cNvGraphicFramePr>
+              <a:graphicFrameLocks xmlns:a="http://schemas.openxmlformats.org/drawingml/2006/main" noChangeAspect="1"/>
+            </wp:cNvGraphicFramePr>
+            <a:graphic xmlns:a="http://schemas.openxmlformats.org/drawingml/2006/main">
+              <a:graphicData uri="http://schemas.openxmlformats.org/drawingml/2006/picture">
+                <pic:pic xmlns:pic="http://schemas.openxmlformats.org/drawingml/2006/picture">
+                  <pic:nvPicPr>
+                    <pic:cNvPr id="0" name="Picture 3"/>
+                    <pic:cNvPicPr>
+                      <a:picLocks noChangeAspect="1" noChangeArrowheads="1"/>
+                    </pic:cNvPicPr>
+                  </pic:nvPicPr>
+                  <pic:blipFill>
+                    <a:blip r:embed="rId6">
+                      <a:extLst>
+                        <a:ext uri="{28A0092B-C50C-407E-A947-70E740481C1C}">
+                          <a14:useLocalDpi xmlns:a14="http://schemas.microsoft.com/office/drawing/2010/main" val="0"/>
+                        </a:ext>
+                      </a:extLst>
+                    </a:blip>
+                    <a:srcRect/>
+                    <a:stretch>
+                      <a:fillRect/>
+                    </a:stretch>
+                  </pic:blipFill>
+                  <pic:spPr bwMode="auto">
+                    <a:xfrm>
+                      <a:off x="0" y="0"/>
+                      <a:ext cx="3497580" cy="2926080"/>
+                    </a:xfrm>
+                    <a:prstGeom prst="rect">
+                      <a:avLst/>
+                    </a:prstGeom>
+                    <a:noFill/>
+                    <a:ln>
+                      <a:noFill/>
+                    </a:ln>
+                  </pic:spPr>
+                </pic:pic>
+              </a:graphicData>
+            </a:graphic>
+          </wp:inline>
+        </w:drawing>
+      </w:r>
+    </w:p>
+    <w:p>
+      <w:r>
+        <w:t>ROUTING</w:t>
+      </w:r>
+      <w:bookmarkStart w:id="0" w:name="_GoBack"/>
+      <w:bookmarkEnd w:id="0"/>
+    </w:p>
+    <w:p>
+      <w:r>
+        <w:t xml:space="preserve">-now is when to </w:t>
+      </w:r>
+      <w:proofErr w:type="gramStart"/>
+      <w:r>
+        <w:t>actually use</w:t>
+      </w:r>
+      <w:proofErr w:type="gramEnd"/>
+      <w:r>
+        <w:t xml:space="preserve"> templates. You can direct to different templates depending the request. SUPER USEFUL</w:t>
+      </w:r>
+    </w:p>
+    <w:p/>
+    <w:p/>
     <w:p/>
     <w:p/>
     <w:sectPr>

</xml_diff>